<commit_message>
Tilføjede flere punkter til sprint planning dokument
</commit_message>
<xml_diff>
--- a/Scrum sprints/Scrum sprint planning.docx
+++ b/Scrum sprints/Scrum sprint planning.docx
@@ -429,7 +429,7 @@
         <w:rPr>
           <w:b/>
         </w:rPr>
-        <w:t>Brugergrænseflade</w:t>
+        <w:t>GUI</w:t>
       </w:r>
     </w:p>
     <w:p>
@@ -502,34 +502,211 @@
       <w:proofErr w:type="spellStart"/>
       <w:r>
         <w:t>MoSCoW</w:t>
+      </w:r>
+      <w:proofErr w:type="spellEnd"/>
+    </w:p>
+    <w:p>
+      <w:pPr>
+        <w:pStyle w:val="Listeafsnit"/>
+        <w:numPr>
+          <w:ilvl w:val="1"/>
+          <w:numId w:val="1"/>
+        </w:numPr>
+        <w:rPr>
+          <w:i/>
+        </w:rPr>
+      </w:pPr>
+      <w:proofErr w:type="spellStart"/>
+      <w:r>
+        <w:t>Gherkin</w:t>
+      </w:r>
+      <w:proofErr w:type="spellEnd"/>
+      <w:r>
+        <w:t xml:space="preserve"> usercase</w:t>
+      </w:r>
+      <w:r>
+        <w:rPr>
+          <w:i/>
+        </w:rPr>
+        <w:br/>
+      </w:r>
+    </w:p>
+    <w:p>
+      <w:pPr>
+        <w:pStyle w:val="Listeafsnit"/>
+        <w:numPr>
+          <w:ilvl w:val="0"/>
+          <w:numId w:val="1"/>
+        </w:numPr>
+        <w:rPr>
+          <w:b/>
+        </w:rPr>
+      </w:pPr>
+      <w:r>
+        <w:rPr>
+          <w:b/>
+        </w:rPr>
+        <w:t>Datab</w:t>
+      </w:r>
+      <w:r>
+        <w:rPr>
+          <w:b/>
+        </w:rPr>
+        <w:t>ase</w:t>
+      </w:r>
+    </w:p>
+    <w:p>
+      <w:pPr>
+        <w:pStyle w:val="Listeafsnit"/>
+        <w:numPr>
+          <w:ilvl w:val="1"/>
+          <w:numId w:val="1"/>
+        </w:numPr>
+        <w:rPr>
+          <w:b/>
+        </w:rPr>
+      </w:pPr>
+      <w:r>
+        <w:t>Databaseanalyse</w:t>
+      </w:r>
+    </w:p>
+    <w:p>
+      <w:pPr>
+        <w:pStyle w:val="Listeafsnit"/>
+        <w:numPr>
+          <w:ilvl w:val="1"/>
+          <w:numId w:val="1"/>
+        </w:numPr>
+        <w:rPr>
+          <w:b/>
+        </w:rPr>
+      </w:pPr>
+      <w:r>
+        <w:t>Type</w:t>
+      </w:r>
+    </w:p>
+    <w:p>
+      <w:pPr>
+        <w:pStyle w:val="Listeafsnit"/>
+        <w:numPr>
+          <w:ilvl w:val="1"/>
+          <w:numId w:val="1"/>
+        </w:numPr>
+        <w:rPr>
+          <w:b/>
+        </w:rPr>
+      </w:pPr>
+      <w:r>
+        <w:t>Data</w:t>
+      </w:r>
+      <w:r>
+        <w:br/>
+      </w:r>
+    </w:p>
+    <w:p>
+      <w:pPr>
+        <w:pStyle w:val="Listeafsnit"/>
+        <w:numPr>
+          <w:ilvl w:val="0"/>
+          <w:numId w:val="1"/>
+        </w:numPr>
+        <w:rPr>
+          <w:b/>
+        </w:rPr>
+      </w:pPr>
+      <w:r>
+        <w:rPr>
+          <w:b/>
+        </w:rPr>
+        <w:t>GUI</w:t>
+      </w:r>
+    </w:p>
+    <w:p>
+      <w:pPr>
+        <w:pStyle w:val="Listeafsnit"/>
+        <w:numPr>
+          <w:ilvl w:val="1"/>
+          <w:numId w:val="1"/>
+        </w:numPr>
+      </w:pPr>
+      <w:r>
+        <w:t>GUI-udkast</w:t>
+      </w:r>
+    </w:p>
+    <w:p>
+      <w:pPr>
+        <w:pStyle w:val="Listeafsnit"/>
+        <w:numPr>
+          <w:ilvl w:val="1"/>
+          <w:numId w:val="1"/>
+        </w:numPr>
+      </w:pPr>
+      <w:r>
+        <w:t>Grænseflader</w:t>
+      </w:r>
+    </w:p>
+    <w:p>
+      <w:pPr>
+        <w:pStyle w:val="Listeafsnit"/>
+        <w:numPr>
+          <w:ilvl w:val="1"/>
+          <w:numId w:val="1"/>
+        </w:numPr>
+      </w:pPr>
+      <w:r>
+        <w:t>Layout</w:t>
+      </w:r>
+    </w:p>
+    <w:p>
+      <w:pPr>
+        <w:pStyle w:val="Listeafsnit"/>
+        <w:numPr>
+          <w:ilvl w:val="1"/>
+          <w:numId w:val="1"/>
+        </w:numPr>
+      </w:pPr>
+      <w:r>
+        <w:t>Login</w:t>
+      </w:r>
+    </w:p>
+    <w:p>
+      <w:pPr>
+        <w:pStyle w:val="Listeafsnit"/>
+        <w:numPr>
+          <w:ilvl w:val="1"/>
+          <w:numId w:val="1"/>
+        </w:numPr>
+      </w:pPr>
+      <w:r>
+        <w:t>Startskærm</w:t>
+      </w:r>
+    </w:p>
+    <w:p>
+      <w:pPr>
+        <w:pStyle w:val="Listeafsnit"/>
+        <w:numPr>
+          <w:ilvl w:val="1"/>
+          <w:numId w:val="1"/>
+        </w:numPr>
+      </w:pPr>
+      <w:r>
+        <w:t>Chat</w:t>
+      </w:r>
+    </w:p>
+    <w:p>
+      <w:pPr>
+        <w:pStyle w:val="Listeafsnit"/>
+        <w:numPr>
+          <w:ilvl w:val="1"/>
+          <w:numId w:val="1"/>
+        </w:numPr>
+      </w:pPr>
+      <w:r>
+        <w:t>Venneliste</w:t>
       </w:r>
       <w:bookmarkStart w:id="3" w:name="_GoBack"/>
       <w:bookmarkEnd w:id="3"/>
-      <w:proofErr w:type="spellEnd"/>
-    </w:p>
-    <w:p>
-      <w:pPr>
-        <w:pStyle w:val="Listeafsnit"/>
-        <w:numPr>
-          <w:ilvl w:val="1"/>
-          <w:numId w:val="1"/>
-        </w:numPr>
-        <w:rPr>
-          <w:i/>
-        </w:rPr>
-      </w:pPr>
-      <w:proofErr w:type="spellStart"/>
-      <w:r>
-        <w:t>Gherkin</w:t>
-      </w:r>
-      <w:proofErr w:type="spellEnd"/>
-      <w:r>
-        <w:t xml:space="preserve"> usercase</w:t>
-      </w:r>
-      <w:r>
-        <w:rPr>
-          <w:i/>
-        </w:rPr>
+      <w:r>
         <w:br/>
       </w:r>
     </w:p>
@@ -548,61 +725,52 @@
         <w:rPr>
           <w:b/>
         </w:rPr>
-        <w:t>Datab</w:t>
-      </w:r>
-      <w:r>
-        <w:rPr>
-          <w:b/>
-        </w:rPr>
-        <w:t>ase</w:t>
-      </w:r>
-    </w:p>
-    <w:p>
-      <w:pPr>
-        <w:pStyle w:val="Listeafsnit"/>
-        <w:numPr>
-          <w:ilvl w:val="1"/>
-          <w:numId w:val="1"/>
-        </w:numPr>
-        <w:rPr>
-          <w:b/>
-        </w:rPr>
-      </w:pPr>
-      <w:r>
-        <w:t>Databaseanalyse</w:t>
-      </w:r>
-      <w:r>
-        <w:br/>
-      </w:r>
-    </w:p>
-    <w:p>
-      <w:pPr>
-        <w:pStyle w:val="Listeafsnit"/>
-        <w:numPr>
-          <w:ilvl w:val="0"/>
-          <w:numId w:val="1"/>
-        </w:numPr>
-        <w:rPr>
-          <w:b/>
-        </w:rPr>
-      </w:pPr>
-      <w:r>
-        <w:rPr>
-          <w:b/>
-        </w:rPr>
-        <w:t>Brugergrænseflade</w:t>
-      </w:r>
-    </w:p>
-    <w:p>
-      <w:pPr>
-        <w:pStyle w:val="Listeafsnit"/>
-        <w:numPr>
-          <w:ilvl w:val="1"/>
-          <w:numId w:val="1"/>
-        </w:numPr>
-      </w:pPr>
-      <w:r>
-        <w:t>GUI-udkast</w:t>
+        <w:t>Server</w:t>
+      </w:r>
+    </w:p>
+    <w:p>
+      <w:pPr>
+        <w:pStyle w:val="Listeafsnit"/>
+        <w:numPr>
+          <w:ilvl w:val="1"/>
+          <w:numId w:val="1"/>
+        </w:numPr>
+        <w:rPr>
+          <w:b/>
+        </w:rPr>
+      </w:pPr>
+      <w:r>
+        <w:t>Kommunikation</w:t>
+      </w:r>
+    </w:p>
+    <w:p>
+      <w:pPr>
+        <w:pStyle w:val="Listeafsnit"/>
+        <w:numPr>
+          <w:ilvl w:val="1"/>
+          <w:numId w:val="1"/>
+        </w:numPr>
+        <w:rPr>
+          <w:b/>
+        </w:rPr>
+      </w:pPr>
+      <w:r>
+        <w:t>Type</w:t>
+      </w:r>
+    </w:p>
+    <w:p>
+      <w:pPr>
+        <w:pStyle w:val="Listeafsnit"/>
+        <w:numPr>
+          <w:ilvl w:val="1"/>
+          <w:numId w:val="1"/>
+        </w:numPr>
+        <w:rPr>
+          <w:b/>
+        </w:rPr>
+      </w:pPr>
+      <w:r>
+        <w:t>Data</w:t>
       </w:r>
     </w:p>
     <w:sectPr>
@@ -644,7 +812,7 @@
         <w:rFonts w:ascii="Courier New" w:hAnsi="Courier New" w:cs="Courier New" w:hint="default"/>
       </w:rPr>
     </w:lvl>
-    <w:lvl w:ilvl="2" w:tplc="04060005" w:tentative="1">
+    <w:lvl w:ilvl="2" w:tplc="04060005">
       <w:start w:val="1"/>
       <w:numFmt w:val="bullet"/>
       <w:lvlText w:val=""/>
@@ -1664,7 +1832,7 @@
 </file>
 
 <file path=customXml/itemProps1.xml><?xml version="1.0" encoding="utf-8"?>
-<ds:datastoreItem xmlns:ds="http://schemas.openxmlformats.org/officeDocument/2006/customXml" ds:itemID="{F7B82873-7696-4817-82EA-36F9D97B1679}">
+<ds:datastoreItem xmlns:ds="http://schemas.openxmlformats.org/officeDocument/2006/customXml" ds:itemID="{3251DC6B-9C86-46E3-9443-CCD711CC42D1}">
   <ds:schemaRefs>
     <ds:schemaRef ds:uri="http://schemas.openxmlformats.org/officeDocument/2006/bibliography"/>
   </ds:schemaRefs>

</xml_diff>